<commit_message>
add var to dBlood measurements
</commit_message>
<xml_diff>
--- a/doc/ThirdPartySoftware.docx
+++ b/doc/ThirdPartySoftware.docx
@@ -7,8 +7,8 @@
         <w:rPr>
           <w:b/>
           <w:bCs/>
-          <w:sz w:val="36"/>
-          <w:szCs w:val="36"/>
+          <w:sz w:val="40"/>
+          <w:szCs w:val="40"/>
           <w:u w:val="single"/>
         </w:rPr>
       </w:pPr>
@@ -16,10 +16,216 @@
         <w:rPr>
           <w:b/>
           <w:bCs/>
-          <w:sz w:val="36"/>
-          <w:szCs w:val="36"/>
+          <w:sz w:val="40"/>
+          <w:szCs w:val="40"/>
           <w:u w:val="single"/>
         </w:rPr>
+        <w:t>Remote Computing</w:t>
+      </w:r>
+      <w:r>
+        <w:rPr>
+          <w:b/>
+          <w:bCs/>
+          <w:sz w:val="40"/>
+          <w:szCs w:val="40"/>
+          <w:u w:val="single"/>
+        </w:rPr>
+        <w:t>:</w:t>
+      </w:r>
+    </w:p>
+    <w:p>
+      <w:pPr>
+        <w:rPr>
+          <w:b/>
+          <w:bCs/>
+          <w:sz w:val="32"/>
+          <w:szCs w:val="32"/>
+        </w:rPr>
+      </w:pPr>
+      <w:r>
+        <w:rPr>
+          <w:b/>
+          <w:bCs/>
+          <w:sz w:val="32"/>
+          <w:szCs w:val="32"/>
+        </w:rPr>
+        <w:t>Great Lakes</w:t>
+      </w:r>
+    </w:p>
+    <w:p>
+      <w:r>
+        <w:t xml:space="preserve">UM </w:t>
+      </w:r>
+      <w:proofErr w:type="spellStart"/>
+      <w:r>
+        <w:t>Slurm</w:t>
+      </w:r>
+      <w:proofErr w:type="spellEnd"/>
+      <w:r>
+        <w:t xml:space="preserve"> high performance cluster (HPC)</w:t>
+      </w:r>
+    </w:p>
+    <w:p>
+      <w:r>
+        <w:t>https://arc.umich.edu/greatlakes/</w:t>
+      </w:r>
+    </w:p>
+    <w:p>
+      <w:r>
+        <w:t xml:space="preserve">Host Name: </w:t>
+      </w:r>
+      <w:r>
+        <w:t>greatlakes.arc-ts.umich.edu</w:t>
+      </w:r>
+    </w:p>
+    <w:p>
+      <w:r>
+        <w:t xml:space="preserve">Password: Level </w:t>
+      </w:r>
+      <w:r>
+        <w:t>1</w:t>
+      </w:r>
+    </w:p>
+    <w:p/>
+    <w:p>
+      <w:pPr>
+        <w:rPr>
+          <w:b/>
+          <w:bCs/>
+          <w:sz w:val="32"/>
+          <w:szCs w:val="32"/>
+        </w:rPr>
+      </w:pPr>
+      <w:r>
+        <w:rPr>
+          <w:b/>
+          <w:bCs/>
+          <w:sz w:val="32"/>
+          <w:szCs w:val="32"/>
+        </w:rPr>
+        <w:t xml:space="preserve">Galban </w:t>
+      </w:r>
+      <w:r>
+        <w:rPr>
+          <w:b/>
+          <w:bCs/>
+          <w:sz w:val="32"/>
+          <w:szCs w:val="32"/>
+        </w:rPr>
+        <w:t>Tier2</w:t>
+      </w:r>
+    </w:p>
+    <w:p>
+      <w:r>
+        <w:t>Host Name</w:t>
+      </w:r>
+      <w:r>
+        <w:t xml:space="preserve">: </w:t>
+      </w:r>
+      <w:r>
+        <w:t>galban-ap-ps1a</w:t>
+      </w:r>
+    </w:p>
+    <w:p>
+      <w:r>
+        <w:t xml:space="preserve">Password: </w:t>
+      </w:r>
+      <w:r>
+        <w:t xml:space="preserve">Level </w:t>
+      </w:r>
+      <w:r>
+        <w:t>2</w:t>
+      </w:r>
+    </w:p>
+    <w:p>
+      <w:r>
+        <w:t>Access either through PuTTY or Remote Desktop. We’ve had some issues with RDP stability, so it is recommended to use PuTTY. For enabling of graphical interfaces, enable X11 forwarding (Connection -&gt; SSH -&gt; X11 -&gt; Enable X11 forwarding)</w:t>
+      </w:r>
+    </w:p>
+    <w:p/>
+    <w:p>
+      <w:pPr>
+        <w:rPr>
+          <w:b/>
+          <w:bCs/>
+          <w:sz w:val="32"/>
+          <w:szCs w:val="32"/>
+        </w:rPr>
+      </w:pPr>
+      <w:r>
+        <w:rPr>
+          <w:b/>
+          <w:bCs/>
+          <w:sz w:val="32"/>
+          <w:szCs w:val="32"/>
+        </w:rPr>
+        <w:t>MySQL</w:t>
+      </w:r>
+    </w:p>
+    <w:p>
+      <w:r>
+        <w:t xml:space="preserve">Host Name: </w:t>
+      </w:r>
+      <w:r>
+        <w:t>login.itd.umich.edu</w:t>
+      </w:r>
+    </w:p>
+    <w:p>
+      <w:r>
+        <w:t xml:space="preserve">Password: Level </w:t>
+      </w:r>
+      <w:r>
+        <w:t>1</w:t>
+      </w:r>
+    </w:p>
+    <w:p/>
+    <w:p>
+      <w:pPr>
+        <w:rPr>
+          <w:b/>
+          <w:bCs/>
+          <w:sz w:val="40"/>
+          <w:szCs w:val="40"/>
+          <w:u w:val="single"/>
+        </w:rPr>
+      </w:pPr>
+      <w:r>
+        <w:rPr>
+          <w:b/>
+          <w:bCs/>
+          <w:sz w:val="40"/>
+          <w:szCs w:val="40"/>
+          <w:u w:val="single"/>
+        </w:rPr>
+        <w:t>Third-Party Software</w:t>
+      </w:r>
+      <w:r>
+        <w:rPr>
+          <w:b/>
+          <w:bCs/>
+          <w:sz w:val="40"/>
+          <w:szCs w:val="40"/>
+          <w:u w:val="single"/>
+        </w:rPr>
+        <w:t>:</w:t>
+      </w:r>
+    </w:p>
+    <w:p>
+      <w:pPr>
+        <w:rPr>
+          <w:b/>
+          <w:bCs/>
+          <w:sz w:val="32"/>
+          <w:szCs w:val="32"/>
+        </w:rPr>
+      </w:pPr>
+      <w:r>
+        <w:rPr>
+          <w:b/>
+          <w:bCs/>
+          <w:sz w:val="32"/>
+          <w:szCs w:val="32"/>
+        </w:rPr>
         <w:t>PuTTY</w:t>
       </w:r>
     </w:p>
@@ -46,9 +252,8 @@
         <w:rPr>
           <w:b/>
           <w:bCs/>
-          <w:sz w:val="36"/>
-          <w:szCs w:val="36"/>
-          <w:u w:val="single"/>
+          <w:sz w:val="32"/>
+          <w:szCs w:val="32"/>
         </w:rPr>
       </w:pPr>
       <w:proofErr w:type="spellStart"/>
@@ -56,9 +261,8 @@
         <w:rPr>
           <w:b/>
           <w:bCs/>
-          <w:sz w:val="36"/>
-          <w:szCs w:val="36"/>
-          <w:u w:val="single"/>
+          <w:sz w:val="32"/>
+          <w:szCs w:val="32"/>
         </w:rPr>
         <w:t>Xming</w:t>
       </w:r>
@@ -87,9 +291,8 @@
         <w:rPr>
           <w:b/>
           <w:bCs/>
-          <w:sz w:val="36"/>
-          <w:szCs w:val="36"/>
-          <w:u w:val="single"/>
+          <w:sz w:val="32"/>
+          <w:szCs w:val="32"/>
         </w:rPr>
       </w:pPr>
       <w:proofErr w:type="spellStart"/>
@@ -97,9 +300,8 @@
         <w:rPr>
           <w:b/>
           <w:bCs/>
-          <w:sz w:val="36"/>
-          <w:szCs w:val="36"/>
-          <w:u w:val="single"/>
+          <w:sz w:val="32"/>
+          <w:szCs w:val="32"/>
         </w:rPr>
         <w:t>Elastix</w:t>
       </w:r>
@@ -128,9 +330,8 @@
         <w:rPr>
           <w:b/>
           <w:bCs/>
-          <w:sz w:val="36"/>
-          <w:szCs w:val="36"/>
-          <w:u w:val="single"/>
+          <w:sz w:val="32"/>
+          <w:szCs w:val="32"/>
         </w:rPr>
       </w:pPr>
       <w:proofErr w:type="spellStart"/>
@@ -138,9 +339,8 @@
         <w:rPr>
           <w:b/>
           <w:bCs/>
-          <w:sz w:val="36"/>
-          <w:szCs w:val="36"/>
-          <w:u w:val="single"/>
+          <w:sz w:val="32"/>
+          <w:szCs w:val="32"/>
         </w:rPr>
         <w:t>TotalSegmentator</w:t>
       </w:r>
@@ -175,6 +375,7 @@
         <w:spacing w:after="0"/>
       </w:pPr>
       <w:r>
+        <w:lastRenderedPageBreak/>
         <w:t xml:space="preserve">Install </w:t>
       </w:r>
       <w:proofErr w:type="spellStart"/>

</xml_diff>

<commit_message>
add var to Jacobian
</commit_message>
<xml_diff>
--- a/doc/ThirdPartySoftware.docx
+++ b/doc/ThirdPartySoftware.docx
@@ -164,6 +164,11 @@
     </w:p>
     <w:p>
       <w:r>
+        <w:t>https://documentation.its.umich.edu/?q=node/380</w:t>
+      </w:r>
+    </w:p>
+    <w:p>
+      <w:r>
         <w:t xml:space="preserve">Host Name: </w:t>
       </w:r>
       <w:r>
@@ -351,9 +356,10 @@
         <w:spacing w:after="0"/>
       </w:pPr>
       <w:r>
+        <w:lastRenderedPageBreak/>
         <w:t xml:space="preserve">GitHub: </w:t>
       </w:r>
-      <w:hyperlink r:id="rId4" w:history="1">
+      <w:hyperlink r:id="rId5" w:history="1">
         <w:r>
           <w:rPr>
             <w:rStyle w:val="Hyperlink"/>
@@ -375,7 +381,6 @@
         <w:spacing w:after="0"/>
       </w:pPr>
       <w:r>
-        <w:lastRenderedPageBreak/>
         <w:t xml:space="preserve">Install </w:t>
       </w:r>
       <w:proofErr w:type="spellStart"/>
@@ -720,10 +725,307 @@
     </w:p>
     <w:p>
       <w:pPr>
-        <w:rPr>
-          <w:rFonts w:ascii="Courier New" w:hAnsi="Courier New" w:cs="Courier New"/>
-        </w:rPr>
-      </w:pPr>
+        <w:pStyle w:val="ListParagraph"/>
+        <w:numPr>
+          <w:ilvl w:val="0"/>
+          <w:numId w:val="2"/>
+        </w:numPr>
+        <w:spacing w:after="0"/>
+        <w:rPr>
+          <w:rFonts w:cstheme="minorHAnsi"/>
+        </w:rPr>
+      </w:pPr>
+      <w:r>
+        <w:rPr>
+          <w:rFonts w:ascii="Courier New" w:hAnsi="Courier New" w:cs="Courier New"/>
+          <w:sz w:val="20"/>
+          <w:szCs w:val="20"/>
+        </w:rPr>
+        <w:t>&lt;Save Path&gt;</w:t>
+      </w:r>
+      <w:r>
+        <w:rPr>
+          <w:rFonts w:ascii="Courier New" w:hAnsi="Courier New" w:cs="Courier New"/>
+          <w:sz w:val="20"/>
+          <w:szCs w:val="20"/>
+        </w:rPr>
+        <w:t xml:space="preserve"> </w:t>
+      </w:r>
+      <w:r>
+        <w:rPr>
+          <w:rFonts w:cstheme="minorHAnsi"/>
+        </w:rPr>
+        <w:t xml:space="preserve">= </w:t>
+      </w:r>
+      <w:r>
+        <w:rPr>
+          <w:rFonts w:cstheme="minorHAnsi"/>
+        </w:rPr>
+        <w:t>f</w:t>
+      </w:r>
+      <w:r>
+        <w:rPr>
+          <w:rFonts w:cstheme="minorHAnsi"/>
+        </w:rPr>
+        <w:t>ull path to where you want the results saved</w:t>
+      </w:r>
+    </w:p>
+    <w:p>
+      <w:pPr>
+        <w:pStyle w:val="ListParagraph"/>
+        <w:numPr>
+          <w:ilvl w:val="0"/>
+          <w:numId w:val="2"/>
+        </w:numPr>
+        <w:spacing w:after="0"/>
+        <w:rPr>
+          <w:rFonts w:cstheme="minorHAnsi"/>
+        </w:rPr>
+      </w:pPr>
+      <w:r>
+        <w:rPr>
+          <w:rFonts w:ascii="Courier New" w:hAnsi="Courier New" w:cs="Courier New"/>
+          <w:sz w:val="20"/>
+          <w:szCs w:val="20"/>
+        </w:rPr>
+        <w:t>&lt;</w:t>
+      </w:r>
+      <w:proofErr w:type="spellStart"/>
+      <w:r>
+        <w:rPr>
+          <w:rFonts w:ascii="Courier New" w:hAnsi="Courier New" w:cs="Courier New"/>
+          <w:sz w:val="20"/>
+          <w:szCs w:val="20"/>
+        </w:rPr>
+        <w:t>TotalSegmentator</w:t>
+      </w:r>
+      <w:proofErr w:type="spellEnd"/>
+      <w:r>
+        <w:rPr>
+          <w:rFonts w:ascii="Courier New" w:hAnsi="Courier New" w:cs="Courier New"/>
+          <w:sz w:val="20"/>
+          <w:szCs w:val="20"/>
+        </w:rPr>
+        <w:t>&gt;</w:t>
+      </w:r>
+      <w:r>
+        <w:rPr>
+          <w:rFonts w:ascii="Courier New" w:hAnsi="Courier New" w:cs="Courier New"/>
+          <w:sz w:val="20"/>
+          <w:szCs w:val="20"/>
+        </w:rPr>
+        <w:t xml:space="preserve"> </w:t>
+      </w:r>
+      <w:r>
+        <w:rPr>
+          <w:rFonts w:cstheme="minorHAnsi"/>
+        </w:rPr>
+        <w:t xml:space="preserve">= full path to the python installation of </w:t>
+      </w:r>
+      <w:proofErr w:type="spellStart"/>
+      <w:r>
+        <w:rPr>
+          <w:rFonts w:cstheme="minorHAnsi"/>
+        </w:rPr>
+        <w:t>TotalSegmentator</w:t>
+      </w:r>
+      <w:proofErr w:type="spellEnd"/>
+    </w:p>
+    <w:p>
+      <w:pPr>
+        <w:pStyle w:val="ListParagraph"/>
+        <w:numPr>
+          <w:ilvl w:val="0"/>
+          <w:numId w:val="2"/>
+        </w:numPr>
+        <w:spacing w:after="0"/>
+        <w:rPr>
+          <w:rFonts w:cstheme="minorHAnsi"/>
+        </w:rPr>
+      </w:pPr>
+      <w:r>
+        <w:rPr>
+          <w:rFonts w:ascii="Courier New" w:hAnsi="Courier New" w:cs="Courier New"/>
+          <w:sz w:val="20"/>
+          <w:szCs w:val="20"/>
+        </w:rPr>
+        <w:t xml:space="preserve">&lt;Input </w:t>
+      </w:r>
+      <w:proofErr w:type="spellStart"/>
+      <w:r>
+        <w:rPr>
+          <w:rFonts w:ascii="Courier New" w:hAnsi="Courier New" w:cs="Courier New"/>
+          <w:sz w:val="20"/>
+          <w:szCs w:val="20"/>
+        </w:rPr>
+        <w:t>Nifti</w:t>
+      </w:r>
+      <w:proofErr w:type="spellEnd"/>
+      <w:r>
+        <w:rPr>
+          <w:rFonts w:ascii="Courier New" w:hAnsi="Courier New" w:cs="Courier New"/>
+          <w:sz w:val="20"/>
+          <w:szCs w:val="20"/>
+        </w:rPr>
+        <w:t>&gt;</w:t>
+      </w:r>
+      <w:r>
+        <w:rPr>
+          <w:rFonts w:ascii="Courier New" w:hAnsi="Courier New" w:cs="Courier New"/>
+          <w:sz w:val="20"/>
+          <w:szCs w:val="20"/>
+        </w:rPr>
+        <w:t xml:space="preserve"> </w:t>
+      </w:r>
+      <w:r>
+        <w:rPr>
+          <w:rFonts w:cstheme="minorHAnsi"/>
+        </w:rPr>
+        <w:t xml:space="preserve">= full path to the </w:t>
+      </w:r>
+      <w:proofErr w:type="spellStart"/>
+      <w:r>
+        <w:rPr>
+          <w:rFonts w:cstheme="minorHAnsi"/>
+        </w:rPr>
+        <w:t>Nifti</w:t>
+      </w:r>
+      <w:proofErr w:type="spellEnd"/>
+      <w:r>
+        <w:rPr>
+          <w:rFonts w:cstheme="minorHAnsi"/>
+        </w:rPr>
+        <w:t xml:space="preserve"> image to be processed</w:t>
+      </w:r>
+    </w:p>
+    <w:p>
+      <w:pPr>
+        <w:spacing w:after="0"/>
+        <w:rPr>
+          <w:rFonts w:cstheme="minorHAnsi"/>
+          <w:sz w:val="24"/>
+          <w:szCs w:val="24"/>
+        </w:rPr>
+      </w:pPr>
+    </w:p>
+    <w:p>
+      <w:pPr>
+        <w:spacing w:after="0"/>
+        <w:rPr>
+          <w:rFonts w:cstheme="minorHAnsi"/>
+          <w:sz w:val="24"/>
+          <w:szCs w:val="24"/>
+        </w:rPr>
+      </w:pPr>
+      <w:r>
+        <w:rPr>
+          <w:rFonts w:cstheme="minorHAnsi"/>
+          <w:sz w:val="24"/>
+          <w:szCs w:val="24"/>
+        </w:rPr>
+        <w:t>For GPU enabling:</w:t>
+      </w:r>
+    </w:p>
+    <w:p>
+      <w:pPr>
+        <w:spacing w:after="0"/>
+        <w:rPr>
+          <w:rFonts w:cstheme="minorHAnsi"/>
+          <w:sz w:val="24"/>
+          <w:szCs w:val="24"/>
+        </w:rPr>
+      </w:pPr>
+      <w:r>
+        <w:rPr>
+          <w:rFonts w:cstheme="minorHAnsi"/>
+          <w:sz w:val="24"/>
+          <w:szCs w:val="24"/>
+        </w:rPr>
+        <w:t xml:space="preserve">Anaconda </w:t>
+      </w:r>
+    </w:p>
+    <w:p>
+      <w:pPr>
+        <w:spacing w:after="0"/>
+        <w:rPr>
+          <w:rFonts w:cstheme="minorHAnsi"/>
+          <w:sz w:val="24"/>
+          <w:szCs w:val="24"/>
+        </w:rPr>
+      </w:pPr>
+    </w:p>
+    <w:p>
+      <w:pPr>
+        <w:rPr>
+          <w:b/>
+          <w:bCs/>
+          <w:sz w:val="32"/>
+          <w:szCs w:val="32"/>
+        </w:rPr>
+      </w:pPr>
+      <w:r>
+        <w:rPr>
+          <w:b/>
+          <w:bCs/>
+          <w:sz w:val="32"/>
+          <w:szCs w:val="32"/>
+        </w:rPr>
+        <w:t>CUDA</w:t>
+      </w:r>
+    </w:p>
+    <w:p>
+      <w:r>
+        <w:t>Software for</w:t>
+      </w:r>
+      <w:r>
+        <w:t xml:space="preserve"> GPU control</w:t>
+      </w:r>
+    </w:p>
+    <w:p>
+      <w:r>
+        <w:t>https://docs.nvidia.com/cuda/cuda-installation-guide-microsoft-windows/index.html</w:t>
+      </w:r>
+    </w:p>
+    <w:p>
+      <w:pPr>
+        <w:pStyle w:val="ListParagraph"/>
+        <w:numPr>
+          <w:ilvl w:val="0"/>
+          <w:numId w:val="1"/>
+        </w:numPr>
+      </w:pPr>
+      <w:r>
+        <w:t>Requires an installation of MS Visual Studio</w:t>
+      </w:r>
+    </w:p>
+    <w:p>
+      <w:pPr>
+        <w:pStyle w:val="ListParagraph"/>
+        <w:numPr>
+          <w:ilvl w:val="1"/>
+          <w:numId w:val="1"/>
+        </w:numPr>
+      </w:pPr>
+      <w:hyperlink r:id="rId6" w:history="1">
+        <w:r>
+          <w:rPr>
+            <w:rStyle w:val="Hyperlink"/>
+          </w:rPr>
+          <w:t>https://visualstudio.microsoft.com/free-developer-offers/</w:t>
+        </w:r>
+      </w:hyperlink>
+    </w:p>
+    <w:p>
+      <w:pPr>
+        <w:pStyle w:val="ListParagraph"/>
+        <w:numPr>
+          <w:ilvl w:val="1"/>
+          <w:numId w:val="1"/>
+        </w:numPr>
+      </w:pPr>
+      <w:r>
+        <w:t>Visual Studio Community</w:t>
+      </w:r>
     </w:p>
     <w:p>
       <w:pPr>
@@ -740,6 +1042,241 @@
     </w:sectPr>
   </w:body>
 </w:document>
+</file>
+
+<file path=word/numbering.xml><?xml version="1.0" encoding="utf-8"?>
+<w:numbering xmlns:wpc="http://schemas.microsoft.com/office/word/2010/wordprocessingCanvas" xmlns:cx="http://schemas.microsoft.com/office/drawing/2014/chartex" xmlns:cx1="http://schemas.microsoft.com/office/drawing/2015/9/8/chartex" xmlns:cx2="http://schemas.microsoft.com/office/drawing/2015/10/21/chartex" xmlns:cx3="http://schemas.microsoft.com/office/drawing/2016/5/9/chartex" xmlns:cx4="http://schemas.microsoft.com/office/drawing/2016/5/10/chartex" xmlns:cx5="http://schemas.microsoft.com/office/drawing/2016/5/11/chartex" xmlns:cx6="http://schemas.microsoft.com/office/drawing/2016/5/12/chartex" xmlns:cx7="http://schemas.microsoft.com/office/drawing/2016/5/13/chartex" xmlns:cx8="http://schemas.microsoft.com/office/drawing/2016/5/14/chartex" xmlns:mc="http://schemas.openxmlformats.org/markup-compatibility/2006" xmlns:aink="http://schemas.microsoft.com/office/drawing/2016/ink" xmlns:am3d="http://schemas.microsoft.com/office/drawing/2017/model3d" xmlns:o="urn:schemas-microsoft-com:office:office" xmlns:oel="http://schemas.microsoft.com/office/2019/extlst" xmlns:r="http://schemas.openxmlformats.org/officeDocument/2006/relationships" xmlns:m="http://schemas.openxmlformats.org/officeDocument/2006/math" xmlns:v="urn:schemas-microsoft-com:vml" xmlns:wp14="http://schemas.microsoft.com/office/word/2010/wordprocessingDrawing" xmlns:wp="http://schemas.openxmlformats.org/drawingml/2006/wordprocessingDrawing" xmlns:w10="urn:schemas-microsoft-com:office:word" xmlns:w="http://schemas.openxmlformats.org/wordprocessingml/2006/main" xmlns:w14="http://schemas.microsoft.com/office/word/2010/wordml" xmlns:w15="http://schemas.microsoft.com/office/word/2012/wordml" xmlns:w16cex="http://schemas.microsoft.com/office/word/2018/wordml/cex" xmlns:w16cid="http://schemas.microsoft.com/office/word/2016/wordml/cid" xmlns:w16="http://schemas.microsoft.com/office/word/2018/wordml" xmlns:w16sdtdh="http://schemas.microsoft.com/office/word/2020/wordml/sdtdatahash" xmlns:w16se="http://schemas.microsoft.com/office/word/2015/wordml/symex" xmlns:wpg="http://schemas.microsoft.com/office/word/2010/wordprocessingGroup" xmlns:wpi="http://schemas.microsoft.com/office/word/2010/wordprocessingInk" xmlns:wne="http://schemas.microsoft.com/office/word/2006/wordml" xmlns:wps="http://schemas.microsoft.com/office/word/2010/wordprocessingShape" mc:Ignorable="w14 w15 w16se w16cid w16 w16cex w16sdtdh wp14">
+  <w:abstractNum w:abstractNumId="0" w15:restartNumberingAfterBreak="0">
+    <w:nsid w:val="36C732D7"/>
+    <w:multiLevelType w:val="hybridMultilevel"/>
+    <w:tmpl w:val="EC96EF32"/>
+    <w:lvl w:ilvl="0" w:tplc="E2A0BEDE">
+      <w:numFmt w:val="bullet"/>
+      <w:lvlText w:val=""/>
+      <w:lvlJc w:val="left"/>
+      <w:pPr>
+        <w:ind w:left="720" w:hanging="360"/>
+      </w:pPr>
+      <w:rPr>
+        <w:rFonts w:ascii="Symbol" w:eastAsiaTheme="minorHAnsi" w:hAnsi="Symbol" w:cstheme="minorBidi" w:hint="default"/>
+      </w:rPr>
+    </w:lvl>
+    <w:lvl w:ilvl="1" w:tplc="04090003">
+      <w:start w:val="1"/>
+      <w:numFmt w:val="bullet"/>
+      <w:lvlText w:val="o"/>
+      <w:lvlJc w:val="left"/>
+      <w:pPr>
+        <w:ind w:left="1440" w:hanging="360"/>
+      </w:pPr>
+      <w:rPr>
+        <w:rFonts w:ascii="Courier New" w:hAnsi="Courier New" w:cs="Courier New" w:hint="default"/>
+      </w:rPr>
+    </w:lvl>
+    <w:lvl w:ilvl="2" w:tplc="04090005" w:tentative="1">
+      <w:start w:val="1"/>
+      <w:numFmt w:val="bullet"/>
+      <w:lvlText w:val=""/>
+      <w:lvlJc w:val="left"/>
+      <w:pPr>
+        <w:ind w:left="2160" w:hanging="360"/>
+      </w:pPr>
+      <w:rPr>
+        <w:rFonts w:ascii="Wingdings" w:hAnsi="Wingdings" w:hint="default"/>
+      </w:rPr>
+    </w:lvl>
+    <w:lvl w:ilvl="3" w:tplc="04090001" w:tentative="1">
+      <w:start w:val="1"/>
+      <w:numFmt w:val="bullet"/>
+      <w:lvlText w:val=""/>
+      <w:lvlJc w:val="left"/>
+      <w:pPr>
+        <w:ind w:left="2880" w:hanging="360"/>
+      </w:pPr>
+      <w:rPr>
+        <w:rFonts w:ascii="Symbol" w:hAnsi="Symbol" w:hint="default"/>
+      </w:rPr>
+    </w:lvl>
+    <w:lvl w:ilvl="4" w:tplc="04090003" w:tentative="1">
+      <w:start w:val="1"/>
+      <w:numFmt w:val="bullet"/>
+      <w:lvlText w:val="o"/>
+      <w:lvlJc w:val="left"/>
+      <w:pPr>
+        <w:ind w:left="3600" w:hanging="360"/>
+      </w:pPr>
+      <w:rPr>
+        <w:rFonts w:ascii="Courier New" w:hAnsi="Courier New" w:cs="Courier New" w:hint="default"/>
+      </w:rPr>
+    </w:lvl>
+    <w:lvl w:ilvl="5" w:tplc="04090005" w:tentative="1">
+      <w:start w:val="1"/>
+      <w:numFmt w:val="bullet"/>
+      <w:lvlText w:val=""/>
+      <w:lvlJc w:val="left"/>
+      <w:pPr>
+        <w:ind w:left="4320" w:hanging="360"/>
+      </w:pPr>
+      <w:rPr>
+        <w:rFonts w:ascii="Wingdings" w:hAnsi="Wingdings" w:hint="default"/>
+      </w:rPr>
+    </w:lvl>
+    <w:lvl w:ilvl="6" w:tplc="04090001" w:tentative="1">
+      <w:start w:val="1"/>
+      <w:numFmt w:val="bullet"/>
+      <w:lvlText w:val=""/>
+      <w:lvlJc w:val="left"/>
+      <w:pPr>
+        <w:ind w:left="5040" w:hanging="360"/>
+      </w:pPr>
+      <w:rPr>
+        <w:rFonts w:ascii="Symbol" w:hAnsi="Symbol" w:hint="default"/>
+      </w:rPr>
+    </w:lvl>
+    <w:lvl w:ilvl="7" w:tplc="04090003" w:tentative="1">
+      <w:start w:val="1"/>
+      <w:numFmt w:val="bullet"/>
+      <w:lvlText w:val="o"/>
+      <w:lvlJc w:val="left"/>
+      <w:pPr>
+        <w:ind w:left="5760" w:hanging="360"/>
+      </w:pPr>
+      <w:rPr>
+        <w:rFonts w:ascii="Courier New" w:hAnsi="Courier New" w:cs="Courier New" w:hint="default"/>
+      </w:rPr>
+    </w:lvl>
+    <w:lvl w:ilvl="8" w:tplc="04090005" w:tentative="1">
+      <w:start w:val="1"/>
+      <w:numFmt w:val="bullet"/>
+      <w:lvlText w:val=""/>
+      <w:lvlJc w:val="left"/>
+      <w:pPr>
+        <w:ind w:left="6480" w:hanging="360"/>
+      </w:pPr>
+      <w:rPr>
+        <w:rFonts w:ascii="Wingdings" w:hAnsi="Wingdings" w:hint="default"/>
+      </w:rPr>
+    </w:lvl>
+  </w:abstractNum>
+  <w:abstractNum w:abstractNumId="1" w15:restartNumberingAfterBreak="0">
+    <w:nsid w:val="64612A79"/>
+    <w:multiLevelType w:val="hybridMultilevel"/>
+    <w:tmpl w:val="0CF6803E"/>
+    <w:lvl w:ilvl="0" w:tplc="0AE8E050">
+      <w:numFmt w:val="bullet"/>
+      <w:lvlText w:val=""/>
+      <w:lvlJc w:val="left"/>
+      <w:pPr>
+        <w:ind w:left="720" w:hanging="360"/>
+      </w:pPr>
+      <w:rPr>
+        <w:rFonts w:ascii="Symbol" w:eastAsiaTheme="minorHAnsi" w:hAnsi="Symbol" w:cs="Courier New" w:hint="default"/>
+      </w:rPr>
+    </w:lvl>
+    <w:lvl w:ilvl="1" w:tplc="04090003" w:tentative="1">
+      <w:start w:val="1"/>
+      <w:numFmt w:val="bullet"/>
+      <w:lvlText w:val="o"/>
+      <w:lvlJc w:val="left"/>
+      <w:pPr>
+        <w:ind w:left="1440" w:hanging="360"/>
+      </w:pPr>
+      <w:rPr>
+        <w:rFonts w:ascii="Courier New" w:hAnsi="Courier New" w:cs="Courier New" w:hint="default"/>
+      </w:rPr>
+    </w:lvl>
+    <w:lvl w:ilvl="2" w:tplc="04090005" w:tentative="1">
+      <w:start w:val="1"/>
+      <w:numFmt w:val="bullet"/>
+      <w:lvlText w:val=""/>
+      <w:lvlJc w:val="left"/>
+      <w:pPr>
+        <w:ind w:left="2160" w:hanging="360"/>
+      </w:pPr>
+      <w:rPr>
+        <w:rFonts w:ascii="Wingdings" w:hAnsi="Wingdings" w:hint="default"/>
+      </w:rPr>
+    </w:lvl>
+    <w:lvl w:ilvl="3" w:tplc="04090001" w:tentative="1">
+      <w:start w:val="1"/>
+      <w:numFmt w:val="bullet"/>
+      <w:lvlText w:val=""/>
+      <w:lvlJc w:val="left"/>
+      <w:pPr>
+        <w:ind w:left="2880" w:hanging="360"/>
+      </w:pPr>
+      <w:rPr>
+        <w:rFonts w:ascii="Symbol" w:hAnsi="Symbol" w:hint="default"/>
+      </w:rPr>
+    </w:lvl>
+    <w:lvl w:ilvl="4" w:tplc="04090003" w:tentative="1">
+      <w:start w:val="1"/>
+      <w:numFmt w:val="bullet"/>
+      <w:lvlText w:val="o"/>
+      <w:lvlJc w:val="left"/>
+      <w:pPr>
+        <w:ind w:left="3600" w:hanging="360"/>
+      </w:pPr>
+      <w:rPr>
+        <w:rFonts w:ascii="Courier New" w:hAnsi="Courier New" w:cs="Courier New" w:hint="default"/>
+      </w:rPr>
+    </w:lvl>
+    <w:lvl w:ilvl="5" w:tplc="04090005" w:tentative="1">
+      <w:start w:val="1"/>
+      <w:numFmt w:val="bullet"/>
+      <w:lvlText w:val=""/>
+      <w:lvlJc w:val="left"/>
+      <w:pPr>
+        <w:ind w:left="4320" w:hanging="360"/>
+      </w:pPr>
+      <w:rPr>
+        <w:rFonts w:ascii="Wingdings" w:hAnsi="Wingdings" w:hint="default"/>
+      </w:rPr>
+    </w:lvl>
+    <w:lvl w:ilvl="6" w:tplc="04090001" w:tentative="1">
+      <w:start w:val="1"/>
+      <w:numFmt w:val="bullet"/>
+      <w:lvlText w:val=""/>
+      <w:lvlJc w:val="left"/>
+      <w:pPr>
+        <w:ind w:left="5040" w:hanging="360"/>
+      </w:pPr>
+      <w:rPr>
+        <w:rFonts w:ascii="Symbol" w:hAnsi="Symbol" w:hint="default"/>
+      </w:rPr>
+    </w:lvl>
+    <w:lvl w:ilvl="7" w:tplc="04090003" w:tentative="1">
+      <w:start w:val="1"/>
+      <w:numFmt w:val="bullet"/>
+      <w:lvlText w:val="o"/>
+      <w:lvlJc w:val="left"/>
+      <w:pPr>
+        <w:ind w:left="5760" w:hanging="360"/>
+      </w:pPr>
+      <w:rPr>
+        <w:rFonts w:ascii="Courier New" w:hAnsi="Courier New" w:cs="Courier New" w:hint="default"/>
+      </w:rPr>
+    </w:lvl>
+    <w:lvl w:ilvl="8" w:tplc="04090005" w:tentative="1">
+      <w:start w:val="1"/>
+      <w:numFmt w:val="bullet"/>
+      <w:lvlText w:val=""/>
+      <w:lvlJc w:val="left"/>
+      <w:pPr>
+        <w:ind w:left="6480" w:hanging="360"/>
+      </w:pPr>
+      <w:rPr>
+        <w:rFonts w:ascii="Wingdings" w:hAnsi="Wingdings" w:hint="default"/>
+      </w:rPr>
+    </w:lvl>
+  </w:abstractNum>
+  <w:num w:numId="1" w16cid:durableId="336545475">
+    <w:abstractNumId w:val="0"/>
+  </w:num>
+  <w:num w:numId="2" w16cid:durableId="788552813">
+    <w:abstractNumId w:val="1"/>
+  </w:num>
+</w:numbering>
 </file>
 
 <file path=word/styles.xml><?xml version="1.0" encoding="utf-8"?>
@@ -1193,6 +1730,17 @@
       <w:shd w:val="clear" w:color="auto" w:fill="E1DFDD"/>
     </w:rPr>
   </w:style>
+  <w:style w:type="paragraph" w:styleId="ListParagraph">
+    <w:name w:val="List Paragraph"/>
+    <w:basedOn w:val="Normal"/>
+    <w:uiPriority w:val="34"/>
+    <w:qFormat/>
+    <w:rsid w:val="000C41F3"/>
+    <w:pPr>
+      <w:ind w:left="720"/>
+      <w:contextualSpacing/>
+    </w:pPr>
+  </w:style>
 </w:styles>
 </file>
 

</xml_diff>

<commit_message>
update pipeline for filter issue
</commit_message>
<xml_diff>
--- a/doc/ThirdPartySoftware.docx
+++ b/doc/ThirdPartySoftware.docx
@@ -206,27 +206,10 @@
           <w:sz w:val="32"/>
           <w:szCs w:val="32"/>
         </w:rPr>
-        <w:t>PuTTY</w:t>
-      </w:r>
-    </w:p>
-    <w:p>
-      <w:r>
-        <w:t xml:space="preserve">SSH client for accessing Great Lakes, the tier2, and </w:t>
-      </w:r>
-      <w:proofErr w:type="gramStart"/>
-      <w:r>
-        <w:t>MySQL</w:t>
-      </w:r>
-      <w:proofErr w:type="gramEnd"/>
-    </w:p>
-    <w:p>
-      <w:r>
-        <w:t xml:space="preserve">Download: </w:t>
-      </w:r>
-      <w:r>
-        <w:t>https://www.putty.org/</w:t>
-      </w:r>
-    </w:p>
+        <w:t>YACTA</w:t>
+      </w:r>
+    </w:p>
+    <w:p/>
     <w:p>
       <w:pPr>
         <w:rPr>
@@ -236,7 +219,6 @@
           <w:szCs w:val="32"/>
         </w:rPr>
       </w:pPr>
-      <w:proofErr w:type="spellStart"/>
       <w:r>
         <w:rPr>
           <w:b/>
@@ -244,17 +226,16 @@
           <w:sz w:val="32"/>
           <w:szCs w:val="32"/>
         </w:rPr>
-        <w:t>Xming</w:t>
-      </w:r>
-      <w:proofErr w:type="spellEnd"/>
-    </w:p>
-    <w:p>
-      <w:r>
-        <w:t xml:space="preserve">X11 forwarding program for use with PuTTY in displaying windows through </w:t>
+        <w:t>PuTTY</w:t>
+      </w:r>
+    </w:p>
+    <w:p>
+      <w:r>
+        <w:t xml:space="preserve">SSH client for accessing Great Lakes, the tier2, and </w:t>
       </w:r>
       <w:proofErr w:type="gramStart"/>
       <w:r>
-        <w:t>SSH</w:t>
+        <w:t>MySQL</w:t>
       </w:r>
       <w:proofErr w:type="gramEnd"/>
     </w:p>
@@ -263,7 +244,7 @@
         <w:t xml:space="preserve">Download: </w:t>
       </w:r>
       <w:r>
-        <w:t>https://sourceforge.net/projects/xming/</w:t>
+        <w:t>https://www.putty.org/</w:t>
       </w:r>
     </w:p>
     <w:p>
@@ -283,26 +264,26 @@
           <w:sz w:val="32"/>
           <w:szCs w:val="32"/>
         </w:rPr>
-        <w:t>Elastix</w:t>
-      </w:r>
-      <w:proofErr w:type="spellEnd"/>
-    </w:p>
-    <w:p>
-      <w:r>
-        <w:t xml:space="preserve">Software for image </w:t>
-      </w:r>
-      <w:proofErr w:type="spellStart"/>
-      <w:r>
-        <w:t>coregistration</w:t>
-      </w:r>
-      <w:proofErr w:type="spellEnd"/>
+        <w:t>Xming</w:t>
+      </w:r>
+      <w:proofErr w:type="spellEnd"/>
+    </w:p>
+    <w:p>
+      <w:r>
+        <w:t xml:space="preserve">X11 forwarding program for use with PuTTY in displaying windows through </w:t>
+      </w:r>
+      <w:proofErr w:type="gramStart"/>
+      <w:r>
+        <w:t>SSH</w:t>
+      </w:r>
+      <w:proofErr w:type="gramEnd"/>
     </w:p>
     <w:p>
       <w:r>
         <w:t xml:space="preserve">Download: </w:t>
       </w:r>
       <w:r>
-        <w:t>https://elastix.lumc.nl/</w:t>
+        <w:t>https://sourceforge.net/projects/xming/</w:t>
       </w:r>
     </w:p>
     <w:p>
@@ -322,6 +303,46 @@
           <w:sz w:val="32"/>
           <w:szCs w:val="32"/>
         </w:rPr>
+        <w:t>Elastix</w:t>
+      </w:r>
+      <w:proofErr w:type="spellEnd"/>
+    </w:p>
+    <w:p>
+      <w:r>
+        <w:t xml:space="preserve">Software for image </w:t>
+      </w:r>
+      <w:proofErr w:type="spellStart"/>
+      <w:r>
+        <w:t>coregistration</w:t>
+      </w:r>
+      <w:proofErr w:type="spellEnd"/>
+    </w:p>
+    <w:p>
+      <w:r>
+        <w:lastRenderedPageBreak/>
+        <w:t xml:space="preserve">Download: </w:t>
+      </w:r>
+      <w:r>
+        <w:t>https://elastix.lumc.nl/</w:t>
+      </w:r>
+    </w:p>
+    <w:p>
+      <w:pPr>
+        <w:rPr>
+          <w:b/>
+          <w:bCs/>
+          <w:sz w:val="32"/>
+          <w:szCs w:val="32"/>
+        </w:rPr>
+      </w:pPr>
+      <w:proofErr w:type="spellStart"/>
+      <w:r>
+        <w:rPr>
+          <w:b/>
+          <w:bCs/>
+          <w:sz w:val="32"/>
+          <w:szCs w:val="32"/>
+        </w:rPr>
         <w:t>TotalSegmentator</w:t>
       </w:r>
       <w:proofErr w:type="spellEnd"/>
@@ -331,7 +352,6 @@
         <w:spacing w:after="0"/>
       </w:pPr>
       <w:r>
-        <w:lastRenderedPageBreak/>
         <w:t xml:space="preserve">GitHub: </w:t>
       </w:r>
       <w:hyperlink r:id="rId5" w:history="1">
@@ -1741,6 +1761,7 @@
     </w:p>
     <w:p>
       <w:r>
+        <w:lastRenderedPageBreak/>
         <w:t xml:space="preserve">For updating the lab’s general </w:t>
       </w:r>
       <w:proofErr w:type="spellStart"/>
@@ -1767,7 +1788,6 @@
     </w:p>
     <w:p>
       <w:r>
-        <w:lastRenderedPageBreak/>
         <w:t xml:space="preserve">OR simply download code from: </w:t>
       </w:r>
       <w:hyperlink r:id="rId9" w:history="1">
@@ -2170,7 +2190,7 @@
           <w14:ligatures w14:val="none"/>
         </w:rPr>
       </w:pPr>
-      <w:hyperlink r:id="rId10" w:history="1">
+      <w:hyperlink r:id="rId10" w:anchor="rel-23-03" w:history="1">
         <w:r>
           <w:rPr>
             <w:rStyle w:val="Hyperlink"/>
@@ -2180,29 +2200,7 @@
             <w:szCs w:val="19"/>
             <w14:ligatures w14:val="none"/>
           </w:rPr>
-          <w:t>https://docs.nvi</w:t>
-        </w:r>
-        <w:r>
-          <w:rPr>
-            <w:rStyle w:val="Hyperlink"/>
-            <w:rFonts w:ascii="Consolas" w:eastAsia="Times New Roman" w:hAnsi="Consolas" w:cs="Courier New"/>
-            <w:kern w:val="0"/>
-            <w:sz w:val="19"/>
-            <w:szCs w:val="19"/>
-            <w14:ligatures w14:val="none"/>
-          </w:rPr>
-          <w:t>d</w:t>
-        </w:r>
-        <w:r>
-          <w:rPr>
-            <w:rStyle w:val="Hyperlink"/>
-            <w:rFonts w:ascii="Consolas" w:eastAsia="Times New Roman" w:hAnsi="Consolas" w:cs="Courier New"/>
-            <w:kern w:val="0"/>
-            <w:sz w:val="19"/>
-            <w:szCs w:val="19"/>
-            <w14:ligatures w14:val="none"/>
-          </w:rPr>
-          <w:t>ia.com/deeplearning/frameworks/pytorch-release-notes/rel-23-03.html#rel-23-03</w:t>
+          <w:t>https://docs.nvidia.com/deeplearning/frameworks/pytorch-release-notes/rel-23-03.html#rel-23-03</w:t>
         </w:r>
       </w:hyperlink>
     </w:p>
@@ -2866,6 +2864,7 @@
   <w:style w:type="character" w:default="1" w:styleId="DefaultParagraphFont">
     <w:name w:val="Default Paragraph Font"/>
     <w:uiPriority w:val="1"/>
+    <w:semiHidden/>
     <w:unhideWhenUsed/>
   </w:style>
   <w:style w:type="table" w:default="1" w:styleId="TableNormal">

</xml_diff>